<commit_message>
update notes on updating the winter-winn domain
</commit_message>
<xml_diff>
--- a/__notes__/Deploy to Ubuntu Apache2/1s_Deploy a django app to Liunxu Apache2.docx
+++ b/__notes__/Deploy to Ubuntu Apache2/1s_Deploy a django app to Liunxu Apache2.docx
@@ -1257,8 +1257,27 @@
         </w:numPr>
       </w:pPr>
       <w:r>
-        <w:t xml:space="preserve"> 192.168.0.14 </w:t>
-      </w:r>
+        <w:t xml:space="preserve"> </w:t>
+      </w:r>
+      <w:r>
+        <w:t xml:space="preserve">Open winnpysoft.com, and ensure media files can be uploaded for </w:t>
+      </w:r>
+      <w:proofErr w:type="spellStart"/>
+      <w:r>
+        <w:t>iTrac</w:t>
+      </w:r>
+      <w:proofErr w:type="spellEnd"/>
+      <w:r>
+        <w:t xml:space="preserve"> </w:t>
+      </w:r>
+      <w:proofErr w:type="spellStart"/>
+      <w:r>
+        <w:t>app.</w:t>
+      </w:r>
+      <w:r>
+        <w:t>pos</w:t>
+      </w:r>
+      <w:proofErr w:type="spellEnd"/>
     </w:p>
     <w:p/>
     <w:p>

</xml_diff>

<commit_message>
added more issue status
</commit_message>
<xml_diff>
--- a/__notes__/Deploy to Ubuntu Apache2/1s_Deploy a django app to Liunxu Apache2.docx
+++ b/__notes__/Deploy to Ubuntu Apache2/1s_Deploy a django app to Liunxu Apache2.docx
@@ -119,7 +119,6 @@
         </w:rPr>
         <w:t xml:space="preserve">Apchache2 – </w:t>
       </w:r>
-      <w:proofErr w:type="gramStart"/>
       <w:r>
         <w:rPr>
           <w:rStyle w:val="Strong"/>
@@ -130,10 +129,16 @@
           <w:szCs w:val="30"/>
           <w:shd w:val="clear" w:color="auto" w:fill="FFFFFF"/>
         </w:rPr>
-        <w:t>2.4.29  (</w:t>
-      </w:r>
-      <w:proofErr w:type="gramEnd"/>
-      <w:r>
+        <w:t>2.4.29  ($apache2  -v)</w:t>
+      </w:r>
+    </w:p>
+    <w:p>
+      <w:pPr>
+        <w:pStyle w:val="ListParagraph"/>
+        <w:numPr>
+          <w:ilvl w:val="0"/>
+          <w:numId w:val="7"/>
+        </w:numPr>
         <w:rPr>
           <w:rStyle w:val="Strong"/>
           <w:b w:val="0"/>
@@ -143,16 +148,8 @@
           <w:szCs w:val="30"/>
           <w:shd w:val="clear" w:color="auto" w:fill="FFFFFF"/>
         </w:rPr>
-        <w:t>$apache2  -v)</w:t>
-      </w:r>
-    </w:p>
-    <w:p>
-      <w:pPr>
-        <w:pStyle w:val="ListParagraph"/>
-        <w:numPr>
-          <w:ilvl w:val="0"/>
-          <w:numId w:val="7"/>
-        </w:numPr>
+      </w:pPr>
+      <w:r>
         <w:rPr>
           <w:rStyle w:val="Strong"/>
           <w:b w:val="0"/>
@@ -162,8 +159,8 @@
           <w:szCs w:val="30"/>
           <w:shd w:val="clear" w:color="auto" w:fill="FFFFFF"/>
         </w:rPr>
-      </w:pPr>
-      <w:proofErr w:type="spellStart"/>
+        <w:t>Postgresql v10</w:t>
+      </w:r>
       <w:r>
         <w:rPr>
           <w:rStyle w:val="Strong"/>
@@ -174,10 +171,16 @@
           <w:szCs w:val="30"/>
           <w:shd w:val="clear" w:color="auto" w:fill="FFFFFF"/>
         </w:rPr>
-        <w:t>Postgresql</w:t>
-      </w:r>
-      <w:proofErr w:type="spellEnd"/>
-      <w:r>
+        <w:t xml:space="preserve"> (see the separate postgresql note)</w:t>
+      </w:r>
+    </w:p>
+    <w:p>
+      <w:pPr>
+        <w:pStyle w:val="ListParagraph"/>
+        <w:numPr>
+          <w:ilvl w:val="0"/>
+          <w:numId w:val="7"/>
+        </w:numPr>
         <w:rPr>
           <w:rStyle w:val="Strong"/>
           <w:b w:val="0"/>
@@ -187,8 +190,7 @@
           <w:szCs w:val="30"/>
           <w:shd w:val="clear" w:color="auto" w:fill="FFFFFF"/>
         </w:rPr>
-        <w:t xml:space="preserve"> v10</w:t>
-      </w:r>
+      </w:pPr>
       <w:r>
         <w:rPr>
           <w:rStyle w:val="Strong"/>
@@ -199,10 +201,12 @@
           <w:szCs w:val="30"/>
           <w:shd w:val="clear" w:color="auto" w:fill="FFFFFF"/>
         </w:rPr>
-        <w:t xml:space="preserve"> (see the separate </w:t>
-      </w:r>
-      <w:proofErr w:type="spellStart"/>
-      <w:r>
+        <w:t>Mod_wsgi (v4.7.1) installed from source</w:t>
+      </w:r>
+    </w:p>
+    <w:p>
+      <w:pPr>
+        <w:pStyle w:val="ListParagraph"/>
         <w:rPr>
           <w:rStyle w:val="Strong"/>
           <w:b w:val="0"/>
@@ -212,10 +216,11 @@
           <w:szCs w:val="30"/>
           <w:shd w:val="clear" w:color="auto" w:fill="FFFFFF"/>
         </w:rPr>
-        <w:t>postgresql</w:t>
-      </w:r>
-      <w:proofErr w:type="spellEnd"/>
-      <w:r>
+      </w:pPr>
+    </w:p>
+    <w:p>
+      <w:pPr>
+        <w:pStyle w:val="ListParagraph"/>
         <w:rPr>
           <w:rStyle w:val="Strong"/>
           <w:b w:val="0"/>
@@ -225,79 +230,6 @@
           <w:szCs w:val="30"/>
           <w:shd w:val="clear" w:color="auto" w:fill="FFFFFF"/>
         </w:rPr>
-        <w:t xml:space="preserve"> note)</w:t>
-      </w:r>
-    </w:p>
-    <w:p>
-      <w:pPr>
-        <w:pStyle w:val="ListParagraph"/>
-        <w:numPr>
-          <w:ilvl w:val="0"/>
-          <w:numId w:val="7"/>
-        </w:numPr>
-        <w:rPr>
-          <w:rStyle w:val="Strong"/>
-          <w:b w:val="0"/>
-          <w:bCs w:val="0"/>
-          <w:color w:val="212529"/>
-          <w:sz w:val="30"/>
-          <w:szCs w:val="30"/>
-          <w:shd w:val="clear" w:color="auto" w:fill="FFFFFF"/>
-        </w:rPr>
-      </w:pPr>
-      <w:proofErr w:type="spellStart"/>
-      <w:r>
-        <w:rPr>
-          <w:rStyle w:val="Strong"/>
-          <w:b w:val="0"/>
-          <w:bCs w:val="0"/>
-          <w:color w:val="212529"/>
-          <w:sz w:val="30"/>
-          <w:szCs w:val="30"/>
-          <w:shd w:val="clear" w:color="auto" w:fill="FFFFFF"/>
-        </w:rPr>
-        <w:t>Mod_wsgi</w:t>
-      </w:r>
-      <w:proofErr w:type="spellEnd"/>
-      <w:r>
-        <w:rPr>
-          <w:rStyle w:val="Strong"/>
-          <w:b w:val="0"/>
-          <w:bCs w:val="0"/>
-          <w:color w:val="212529"/>
-          <w:sz w:val="30"/>
-          <w:szCs w:val="30"/>
-          <w:shd w:val="clear" w:color="auto" w:fill="FFFFFF"/>
-        </w:rPr>
-        <w:t xml:space="preserve"> (v4.7.1) installed from source</w:t>
-      </w:r>
-    </w:p>
-    <w:p>
-      <w:pPr>
-        <w:pStyle w:val="ListParagraph"/>
-        <w:rPr>
-          <w:rStyle w:val="Strong"/>
-          <w:b w:val="0"/>
-          <w:bCs w:val="0"/>
-          <w:color w:val="212529"/>
-          <w:sz w:val="30"/>
-          <w:szCs w:val="30"/>
-          <w:shd w:val="clear" w:color="auto" w:fill="FFFFFF"/>
-        </w:rPr>
-      </w:pPr>
-    </w:p>
-    <w:p>
-      <w:pPr>
-        <w:pStyle w:val="ListParagraph"/>
-        <w:rPr>
-          <w:rStyle w:val="Strong"/>
-          <w:b w:val="0"/>
-          <w:bCs w:val="0"/>
-          <w:color w:val="212529"/>
-          <w:sz w:val="30"/>
-          <w:szCs w:val="30"/>
-          <w:shd w:val="clear" w:color="auto" w:fill="FFFFFF"/>
-        </w:rPr>
       </w:pPr>
     </w:p>
     <w:p>
@@ -309,23 +241,7 @@
         </w:numPr>
       </w:pPr>
       <w:r>
-        <w:t xml:space="preserve">Log in to Ubuntu 18.04 as </w:t>
-      </w:r>
-      <w:proofErr w:type="spellStart"/>
-      <w:r>
-        <w:t>marvin</w:t>
-      </w:r>
-      <w:proofErr w:type="spellEnd"/>
-      <w:r>
-        <w:t xml:space="preserve"> (has </w:t>
-      </w:r>
-      <w:proofErr w:type="spellStart"/>
-      <w:r>
-        <w:t>sudo</w:t>
-      </w:r>
-      <w:proofErr w:type="spellEnd"/>
-      <w:r>
-        <w:t xml:space="preserve"> privilege –</w:t>
+        <w:t>Log in to Ubuntu 18.04 as marvin (has sudo privilege –</w:t>
       </w:r>
       <w:r>
         <w:t xml:space="preserve"> chec</w:t>
@@ -337,58 +253,10 @@
         <w:t>ing by (a)</w:t>
       </w:r>
       <w:r>
-        <w:t xml:space="preserve"> vi /</w:t>
-      </w:r>
-      <w:proofErr w:type="spellStart"/>
-      <w:r>
-        <w:t>etc</w:t>
-      </w:r>
-      <w:proofErr w:type="spellEnd"/>
-      <w:r>
-        <w:t>/</w:t>
-      </w:r>
-      <w:proofErr w:type="gramStart"/>
-      <w:r>
-        <w:t>group</w:t>
-      </w:r>
-      <w:r>
-        <w:t>;  (</w:t>
-      </w:r>
-      <w:proofErr w:type="gramEnd"/>
-      <w:r>
-        <w:t xml:space="preserve">b) </w:t>
-      </w:r>
-      <w:proofErr w:type="spellStart"/>
-      <w:r>
-        <w:t>getent</w:t>
-      </w:r>
-      <w:proofErr w:type="spellEnd"/>
-      <w:r>
-        <w:t xml:space="preserve"> group </w:t>
-      </w:r>
-      <w:proofErr w:type="spellStart"/>
-      <w:r>
-        <w:t>sudo</w:t>
-      </w:r>
-      <w:proofErr w:type="spellEnd"/>
-      <w:r>
-        <w:t>;  (c) cat /</w:t>
-      </w:r>
-      <w:proofErr w:type="spellStart"/>
-      <w:r>
-        <w:t>etc</w:t>
-      </w:r>
-      <w:proofErr w:type="spellEnd"/>
-      <w:r>
-        <w:t xml:space="preserve">/group | grep </w:t>
-      </w:r>
-      <w:proofErr w:type="spellStart"/>
-      <w:r>
-        <w:t>sudo</w:t>
-      </w:r>
-      <w:proofErr w:type="spellEnd"/>
-      <w:r>
-        <w:t xml:space="preserve">*  </w:t>
+        <w:t xml:space="preserve"> vi /etc/group</w:t>
+      </w:r>
+      <w:r>
+        <w:t xml:space="preserve">;  (b) getent group sudo;  (c) cat /etc/group | grep sudo*  </w:t>
       </w:r>
       <w:r>
         <w:t>)</w:t>
@@ -402,35 +270,17 @@
           <w:numId w:val="6"/>
         </w:numPr>
       </w:pPr>
-      <w:proofErr w:type="spellStart"/>
       <w:r>
         <w:t>mk</w:t>
       </w:r>
       <w:r>
-        <w:t>dir</w:t>
-      </w:r>
-      <w:proofErr w:type="spellEnd"/>
-      <w:r>
-        <w:t xml:space="preserve"> /var/www/</w:t>
-      </w:r>
-      <w:proofErr w:type="spellStart"/>
-      <w:r>
-        <w:t>ww</w:t>
-      </w:r>
-      <w:proofErr w:type="spellEnd"/>
-      <w:r>
-        <w:t xml:space="preserve">-site; </w:t>
+        <w:t xml:space="preserve">dir /var/www/ww-site; </w:t>
       </w:r>
       <w:r>
         <w:t>cd /var/www/</w:t>
       </w:r>
-      <w:proofErr w:type="spellStart"/>
-      <w:r>
-        <w:t>ww</w:t>
-      </w:r>
-      <w:proofErr w:type="spellEnd"/>
-      <w:r>
-        <w:t>-site</w:t>
+      <w:r>
+        <w:t>ww-site</w:t>
       </w:r>
     </w:p>
     <w:p>
@@ -447,37 +297,8 @@
         </w:numPr>
       </w:pPr>
       <w:r>
-        <w:t xml:space="preserve">Create a </w:t>
-      </w:r>
-      <w:proofErr w:type="spellStart"/>
-      <w:r>
-        <w:t>venv</w:t>
-      </w:r>
-      <w:proofErr w:type="spellEnd"/>
-      <w:r>
-        <w:t>:  python</w:t>
-      </w:r>
-      <w:proofErr w:type="gramStart"/>
-      <w:r>
-        <w:t>3  -</w:t>
-      </w:r>
-      <w:proofErr w:type="gramEnd"/>
-      <w:r>
-        <w:t xml:space="preserve">m  </w:t>
-      </w:r>
-      <w:proofErr w:type="spellStart"/>
-      <w:r>
-        <w:t>venv</w:t>
-      </w:r>
-      <w:proofErr w:type="spellEnd"/>
-      <w:r>
-        <w:t xml:space="preserve"> </w:t>
-      </w:r>
-      <w:proofErr w:type="spellStart"/>
-      <w:r>
-        <w:t>venv</w:t>
-      </w:r>
-      <w:proofErr w:type="spellEnd"/>
+        <w:t>Create a venv:  python3  -m  venv venv</w:t>
+      </w:r>
     </w:p>
     <w:p>
       <w:pPr>
@@ -488,15 +309,7 @@
         </w:numPr>
       </w:pPr>
       <w:r>
-        <w:t xml:space="preserve">Source </w:t>
-      </w:r>
-      <w:proofErr w:type="spellStart"/>
-      <w:r>
-        <w:t>venv</w:t>
-      </w:r>
-      <w:proofErr w:type="spellEnd"/>
-      <w:r>
-        <w:t>/bin/activate</w:t>
+        <w:t>Source venv/bin/activate</w:t>
       </w:r>
     </w:p>
     <w:p>
@@ -512,27 +325,12 @@
           <w:numId w:val="6"/>
         </w:numPr>
       </w:pPr>
-      <w:proofErr w:type="spellStart"/>
-      <w:r>
-        <w:t>sudo</w:t>
-      </w:r>
-      <w:proofErr w:type="spellEnd"/>
-      <w:r>
-        <w:t xml:space="preserve"> </w:t>
-      </w:r>
-      <w:proofErr w:type="spellStart"/>
-      <w:r>
-        <w:t>mkdir</w:t>
-      </w:r>
-      <w:proofErr w:type="spellEnd"/>
-      <w:r>
-        <w:t xml:space="preserve"> winter-</w:t>
-      </w:r>
-      <w:proofErr w:type="spellStart"/>
-      <w:r>
-        <w:t>winn</w:t>
-      </w:r>
-      <w:proofErr w:type="spellEnd"/>
+      <w:r>
+        <w:t>sudo mkdir</w:t>
+      </w:r>
+      <w:r>
+        <w:t xml:space="preserve"> winter-winn</w:t>
+      </w:r>
     </w:p>
     <w:p>
       <w:pPr>
@@ -542,29 +340,8 @@
           <w:numId w:val="6"/>
         </w:numPr>
       </w:pPr>
-      <w:proofErr w:type="spellStart"/>
-      <w:r>
-        <w:t>sudo</w:t>
-      </w:r>
-      <w:proofErr w:type="spellEnd"/>
-      <w:r>
-        <w:t xml:space="preserve"> </w:t>
-      </w:r>
-      <w:proofErr w:type="spellStart"/>
-      <w:r>
-        <w:t>chmond</w:t>
-      </w:r>
-      <w:proofErr w:type="spellEnd"/>
-      <w:r>
-        <w:t xml:space="preserve"> 755 winter-</w:t>
-      </w:r>
-      <w:proofErr w:type="spellStart"/>
-      <w:r>
-        <w:t>winn</w:t>
-      </w:r>
-      <w:proofErr w:type="spellEnd"/>
-      <w:r>
-        <w:t xml:space="preserve"> -R</w:t>
+      <w:r>
+        <w:t>sudo chmond 755 winter-winn -R</w:t>
       </w:r>
     </w:p>
     <w:p>
@@ -575,32 +352,9 @@
           <w:numId w:val="6"/>
         </w:numPr>
       </w:pPr>
-      <w:proofErr w:type="spellStart"/>
-      <w:r>
-        <w:t>sudo</w:t>
-      </w:r>
-      <w:proofErr w:type="spellEnd"/>
-      <w:r>
-        <w:t xml:space="preserve"> </w:t>
-      </w:r>
-      <w:proofErr w:type="spellStart"/>
-      <w:proofErr w:type="gramStart"/>
-      <w:r>
-        <w:t>chown</w:t>
-      </w:r>
-      <w:proofErr w:type="spellEnd"/>
-      <w:r>
-        <w:t xml:space="preserve"> :www</w:t>
-      </w:r>
-      <w:proofErr w:type="gramEnd"/>
-      <w:r>
-        <w:t>-data winter-</w:t>
-      </w:r>
-      <w:proofErr w:type="spellStart"/>
-      <w:r>
-        <w:t>winn</w:t>
-      </w:r>
-      <w:proofErr w:type="spellEnd"/>
+      <w:r>
+        <w:t>sudo chown :www-data winter-winn</w:t>
+      </w:r>
     </w:p>
     <w:p>
       <w:pPr>
@@ -611,13 +365,8 @@
         </w:numPr>
       </w:pPr>
       <w:r>
-        <w:t>cd winter-</w:t>
-      </w:r>
-      <w:proofErr w:type="spellStart"/>
-      <w:r>
-        <w:t>winn</w:t>
-      </w:r>
-      <w:proofErr w:type="spellEnd"/>
+        <w:t>cd winter-winn</w:t>
+      </w:r>
     </w:p>
     <w:p>
       <w:pPr>
@@ -633,15 +382,7 @@
         </w:rPr>
       </w:pPr>
       <w:r>
-        <w:t xml:space="preserve">git </w:t>
-      </w:r>
-      <w:proofErr w:type="spellStart"/>
-      <w:r>
-        <w:t>init</w:t>
-      </w:r>
-      <w:proofErr w:type="spellEnd"/>
-      <w:r>
-        <w:t>; git clone</w:t>
+        <w:t>git init; git clone</w:t>
       </w:r>
       <w:r>
         <w:t xml:space="preserve"> </w:t>
@@ -682,49 +423,28 @@
           <w:color w:val="auto"/>
           <w:u w:val="none"/>
         </w:rPr>
+        <w:t xml:space="preserve"> Postgresql created a db named “winn_la_1”</w:t>
+      </w:r>
+    </w:p>
+    <w:p>
+      <w:pPr>
+        <w:pStyle w:val="ListParagraph"/>
+      </w:pPr>
+    </w:p>
+    <w:p>
+      <w:pPr>
+        <w:pStyle w:val="ListParagraph"/>
+        <w:numPr>
+          <w:ilvl w:val="0"/>
+          <w:numId w:val="6"/>
+        </w:numPr>
+      </w:pPr>
+      <w:r>
+        <w:t xml:space="preserve"> pip3 install -r requirements.txt</w:t>
+      </w:r>
+      <w:r>
         <w:t xml:space="preserve"> </w:t>
       </w:r>
-      <w:proofErr w:type="spellStart"/>
-      <w:r>
-        <w:rPr>
-          <w:rStyle w:val="Hyperlink"/>
-          <w:color w:val="auto"/>
-          <w:u w:val="none"/>
-        </w:rPr>
-        <w:t>Postgresql</w:t>
-      </w:r>
-      <w:proofErr w:type="spellEnd"/>
-      <w:r>
-        <w:rPr>
-          <w:rStyle w:val="Hyperlink"/>
-          <w:color w:val="auto"/>
-          <w:u w:val="none"/>
-        </w:rPr>
-        <w:t xml:space="preserve"> created a </w:t>
-      </w:r>
-      <w:proofErr w:type="spellStart"/>
-      <w:r>
-        <w:rPr>
-          <w:rStyle w:val="Hyperlink"/>
-          <w:color w:val="auto"/>
-          <w:u w:val="none"/>
-        </w:rPr>
-        <w:t>db</w:t>
-      </w:r>
-      <w:proofErr w:type="spellEnd"/>
-      <w:r>
-        <w:rPr>
-          <w:rStyle w:val="Hyperlink"/>
-          <w:color w:val="auto"/>
-          <w:u w:val="none"/>
-        </w:rPr>
-        <w:t xml:space="preserve"> named “winn_la_1”</w:t>
-      </w:r>
-    </w:p>
-    <w:p>
-      <w:pPr>
-        <w:pStyle w:val="ListParagraph"/>
-      </w:pPr>
     </w:p>
     <w:p>
       <w:pPr>
@@ -735,10 +455,7 @@
         </w:numPr>
       </w:pPr>
       <w:r>
-        <w:t xml:space="preserve"> pip3 install -r requirements.txt</w:t>
-      </w:r>
-      <w:r>
-        <w:t xml:space="preserve"> </w:t>
+        <w:t>&gt; Python manage.py collectstatic</w:t>
       </w:r>
     </w:p>
     <w:p>
@@ -750,13 +467,11 @@
         </w:numPr>
       </w:pPr>
       <w:r>
-        <w:t xml:space="preserve">&gt; Python manage.py </w:t>
-      </w:r>
-      <w:proofErr w:type="spellStart"/>
-      <w:r>
-        <w:t>collectstatic</w:t>
-      </w:r>
-      <w:proofErr w:type="spellEnd"/>
+        <w:t xml:space="preserve">&gt; python manage.py </w:t>
+      </w:r>
+      <w:r>
+        <w:t>migrate</w:t>
+      </w:r>
     </w:p>
     <w:p>
       <w:pPr>
@@ -767,10 +482,7 @@
         </w:numPr>
       </w:pPr>
       <w:r>
-        <w:t xml:space="preserve">&gt; python manage.py </w:t>
-      </w:r>
-      <w:r>
-        <w:t>migrate</w:t>
+        <w:t>&gt; python manage.py createsuperuser</w:t>
       </w:r>
     </w:p>
     <w:p>
@@ -782,13 +494,14 @@
         </w:numPr>
       </w:pPr>
       <w:r>
-        <w:t xml:space="preserve">&gt; python manage.py </w:t>
-      </w:r>
-      <w:proofErr w:type="spellStart"/>
-      <w:r>
-        <w:t>createsuperuser</w:t>
-      </w:r>
-      <w:proofErr w:type="spellEnd"/>
+        <w:t xml:space="preserve">&gt; python manage.py runserver </w:t>
+      </w:r>
+      <w:r>
+        <w:t xml:space="preserve">  - ensure there are no errors</w:t>
+      </w:r>
+      <w:r>
+        <w:t>, then CTRL-C exit</w:t>
+      </w:r>
     </w:p>
     <w:p>
       <w:pPr>
@@ -799,65 +512,16 @@
         </w:numPr>
       </w:pPr>
       <w:r>
-        <w:t xml:space="preserve">&gt; python manage.py </w:t>
-      </w:r>
-      <w:proofErr w:type="spellStart"/>
-      <w:r>
-        <w:t>runserver</w:t>
-      </w:r>
-      <w:proofErr w:type="spellEnd"/>
-      <w:r>
-        <w:t xml:space="preserve"> </w:t>
-      </w:r>
-      <w:r>
-        <w:t xml:space="preserve">  - ensure there are no errors</w:t>
-      </w:r>
-      <w:r>
-        <w:t>, then CTRL-C exit</w:t>
-      </w:r>
-    </w:p>
-    <w:p>
-      <w:pPr>
-        <w:pStyle w:val="ListParagraph"/>
-        <w:numPr>
-          <w:ilvl w:val="0"/>
-          <w:numId w:val="6"/>
-        </w:numPr>
-      </w:pPr>
-      <w:r>
         <w:t xml:space="preserve"> Define environment variables: </w:t>
       </w:r>
       <w:r>
         <w:br/>
       </w:r>
-      <w:proofErr w:type="spellStart"/>
-      <w:r>
-        <w:t>sudo</w:t>
-      </w:r>
-      <w:proofErr w:type="spellEnd"/>
-      <w:r>
-        <w:t xml:space="preserve"> </w:t>
-      </w:r>
-      <w:proofErr w:type="gramStart"/>
-      <w:r>
-        <w:t>vi  /</w:t>
-      </w:r>
-      <w:proofErr w:type="spellStart"/>
-      <w:proofErr w:type="gramEnd"/>
-      <w:r>
-        <w:t>ect</w:t>
-      </w:r>
-      <w:proofErr w:type="spellEnd"/>
-      <w:r>
-        <w:t>/apache2/</w:t>
-      </w:r>
-      <w:proofErr w:type="spellStart"/>
-      <w:r>
-        <w:t>envvars</w:t>
-      </w:r>
-      <w:proofErr w:type="spellEnd"/>
-      <w:r>
-        <w:t>, add the following to the bottom.</w:t>
+      <w:r>
+        <w:t xml:space="preserve">sudo </w:t>
+      </w:r>
+      <w:r>
+        <w:t>vi  /ect/apache2/envvars, add the following to the bottom.</w:t>
       </w:r>
     </w:p>
     <w:p>
@@ -942,15 +606,7 @@
         </w:numPr>
       </w:pPr>
       <w:r>
-        <w:t xml:space="preserve"> cd /</w:t>
-      </w:r>
-      <w:proofErr w:type="spellStart"/>
-      <w:r>
-        <w:t>etc</w:t>
-      </w:r>
-      <w:proofErr w:type="spellEnd"/>
-      <w:r>
-        <w:t>/apache2/sites-available</w:t>
+        <w:t xml:space="preserve"> cd /etc/apache2/sites-available</w:t>
       </w:r>
     </w:p>
     <w:p>
@@ -962,29 +618,38 @@
         </w:numPr>
       </w:pPr>
       <w:r>
-        <w:t xml:space="preserve"> Sudo cp </w:t>
-      </w:r>
-      <w:proofErr w:type="spellStart"/>
-      <w:r>
-        <w:t>mysite.</w:t>
-      </w:r>
-      <w:proofErr w:type="gramStart"/>
-      <w:r>
-        <w:t>conf</w:t>
-      </w:r>
-      <w:proofErr w:type="spellEnd"/>
-      <w:r>
-        <w:t xml:space="preserve">  winter</w:t>
-      </w:r>
-      <w:proofErr w:type="gramEnd"/>
+        <w:t xml:space="preserve"> Sudo cp mysite.conf  winter-winn.conf</w:t>
+      </w:r>
+    </w:p>
+    <w:p>
+      <w:pPr>
+        <w:pStyle w:val="ListParagraph"/>
+        <w:numPr>
+          <w:ilvl w:val="0"/>
+          <w:numId w:val="6"/>
+        </w:numPr>
+      </w:pPr>
+      <w:r>
+        <w:t>Sudo chown $USER:$USER winter-winn.conf</w:t>
+      </w:r>
+    </w:p>
+    <w:p>
+      <w:pPr>
+        <w:pStyle w:val="ListParagraph"/>
+        <w:numPr>
+          <w:ilvl w:val="0"/>
+          <w:numId w:val="6"/>
+        </w:numPr>
+      </w:pPr>
+      <w:r>
+        <w:t xml:space="preserve"> vi winter</w:t>
+      </w:r>
       <w:r>
         <w:t>-</w:t>
       </w:r>
-      <w:proofErr w:type="spellStart"/>
       <w:r>
         <w:t>winn.conf</w:t>
       </w:r>
-      <w:proofErr w:type="spellEnd"/>
     </w:p>
     <w:p>
       <w:pPr>
@@ -995,117 +660,16 @@
         </w:numPr>
       </w:pPr>
       <w:r>
-        <w:t xml:space="preserve">Sudo </w:t>
-      </w:r>
-      <w:proofErr w:type="spellStart"/>
-      <w:r>
-        <w:t>chown</w:t>
-      </w:r>
-      <w:proofErr w:type="spellEnd"/>
-      <w:r>
-        <w:t xml:space="preserve"> $</w:t>
-      </w:r>
-      <w:proofErr w:type="gramStart"/>
-      <w:r>
-        <w:t>USER:$</w:t>
-      </w:r>
-      <w:proofErr w:type="gramEnd"/>
-      <w:r>
-        <w:t>USER winter-</w:t>
-      </w:r>
-      <w:proofErr w:type="spellStart"/>
-      <w:r>
-        <w:t>winn.conf</w:t>
-      </w:r>
-      <w:proofErr w:type="spellEnd"/>
-    </w:p>
-    <w:p>
-      <w:pPr>
-        <w:pStyle w:val="ListParagraph"/>
-        <w:numPr>
-          <w:ilvl w:val="0"/>
-          <w:numId w:val="6"/>
-        </w:numPr>
-      </w:pPr>
-      <w:r>
-        <w:t xml:space="preserve"> vi winter</w:t>
-      </w:r>
-      <w:r>
-        <w:t>-</w:t>
-      </w:r>
-      <w:proofErr w:type="spellStart"/>
-      <w:r>
-        <w:t>winn.conf</w:t>
-      </w:r>
-      <w:proofErr w:type="spellEnd"/>
-    </w:p>
-    <w:p>
-      <w:pPr>
-        <w:pStyle w:val="ListParagraph"/>
-        <w:numPr>
-          <w:ilvl w:val="0"/>
-          <w:numId w:val="6"/>
-        </w:numPr>
-      </w:pPr>
-      <w:r>
-        <w:t xml:space="preserve"> Ensure the following settings are correct</w:t>
-      </w:r>
-      <w:proofErr w:type="gramStart"/>
-      <w:r>
-        <w:t>:  (</w:t>
-      </w:r>
-      <w:proofErr w:type="gramEnd"/>
-      <w:r>
-        <w:t xml:space="preserve">in the screenshot, the </w:t>
-      </w:r>
-      <w:proofErr w:type="spellStart"/>
-      <w:r>
-        <w:t>venv</w:t>
-      </w:r>
-      <w:proofErr w:type="spellEnd"/>
-      <w:r>
-        <w:t xml:space="preserve"> is /var/www</w:t>
-      </w:r>
-      <w:r>
-        <w:t>/</w:t>
-      </w:r>
-      <w:proofErr w:type="spellStart"/>
-      <w:r>
-        <w:t>ww</w:t>
-      </w:r>
-      <w:proofErr w:type="spellEnd"/>
-      <w:r>
-        <w:t>-site</w:t>
-      </w:r>
-      <w:r>
-        <w:t>/</w:t>
-      </w:r>
-      <w:proofErr w:type="spellStart"/>
-      <w:r>
-        <w:t>venv</w:t>
-      </w:r>
-      <w:proofErr w:type="spellEnd"/>
-      <w:r>
-        <w:t>.</w:t>
-      </w:r>
-      <w:r>
-        <w:t xml:space="preserve">  Website path is at /var/www/</w:t>
-      </w:r>
-      <w:proofErr w:type="spellStart"/>
-      <w:r>
-        <w:t>ww</w:t>
-      </w:r>
-      <w:proofErr w:type="spellEnd"/>
-      <w:r>
-        <w:t>-site/winter-</w:t>
-      </w:r>
-      <w:proofErr w:type="spellStart"/>
-      <w:r>
-        <w:t>winn</w:t>
-      </w:r>
-      <w:proofErr w:type="spellEnd"/>
-      <w:r>
-        <w:t>.</w:t>
+        <w:t xml:space="preserve"> Ensure the following settings are correct:  (in the screenshot, the venv is /var/www</w:t>
+      </w:r>
+      <w:r>
+        <w:t>/ww-site</w:t>
+      </w:r>
+      <w:r>
+        <w:t>/venv.</w:t>
+      </w:r>
+      <w:r>
+        <w:t xml:space="preserve">  Website path is at /var/www/ww-site/winter-winn.</w:t>
       </w:r>
     </w:p>
     <w:p>
@@ -1169,39 +733,7 @@
         </w:numPr>
       </w:pPr>
       <w:r>
-        <w:t xml:space="preserve"> Sudo a2ensite winter-</w:t>
-      </w:r>
-      <w:proofErr w:type="spellStart"/>
-      <w:r>
-        <w:t>winn.</w:t>
-      </w:r>
-      <w:proofErr w:type="gramStart"/>
-      <w:r>
-        <w:t>conf</w:t>
-      </w:r>
-      <w:proofErr w:type="spellEnd"/>
-      <w:r>
-        <w:t xml:space="preserve">  (</w:t>
-      </w:r>
-      <w:proofErr w:type="gramEnd"/>
-      <w:r>
-        <w:t xml:space="preserve">if needed, </w:t>
-      </w:r>
-      <w:proofErr w:type="spellStart"/>
-      <w:r>
-        <w:t>sudo</w:t>
-      </w:r>
-      <w:proofErr w:type="spellEnd"/>
-      <w:r>
-        <w:t xml:space="preserve"> a2dissite </w:t>
-      </w:r>
-      <w:proofErr w:type="spellStart"/>
-      <w:r>
-        <w:t>mysite.conf</w:t>
-      </w:r>
-      <w:proofErr w:type="spellEnd"/>
-      <w:r>
-        <w:t>)</w:t>
+        <w:t xml:space="preserve"> Sudo a2ensite winter-winn.conf  (if needed, sudo a2dissite mysite.conf)</w:t>
       </w:r>
     </w:p>
     <w:p>
@@ -1213,39 +745,7 @@
         </w:numPr>
       </w:pPr>
       <w:r>
-        <w:t xml:space="preserve"> Sudo </w:t>
-      </w:r>
-      <w:proofErr w:type="spellStart"/>
-      <w:r>
-        <w:t>systemctl</w:t>
-      </w:r>
-      <w:proofErr w:type="spellEnd"/>
-      <w:r>
-        <w:t xml:space="preserve"> reload apache2</w:t>
-      </w:r>
-      <w:proofErr w:type="gramStart"/>
-      <w:r>
-        <w:t xml:space="preserve">   (</w:t>
-      </w:r>
-      <w:proofErr w:type="gramEnd"/>
-      <w:r>
-        <w:t xml:space="preserve"> or </w:t>
-      </w:r>
-      <w:proofErr w:type="spellStart"/>
-      <w:r>
-        <w:t>sudo</w:t>
-      </w:r>
-      <w:proofErr w:type="spellEnd"/>
-      <w:r>
-        <w:t xml:space="preserve"> service apache2 stop; </w:t>
-      </w:r>
-      <w:proofErr w:type="spellStart"/>
-      <w:r>
-        <w:t>sudo</w:t>
-      </w:r>
-      <w:proofErr w:type="spellEnd"/>
-      <w:r>
-        <w:t xml:space="preserve"> service apache2 start)</w:t>
+        <w:t xml:space="preserve"> Sudo systemctl reload apache2   ( or sudo service apache2 stop; sudo service apache2 start)</w:t>
       </w:r>
     </w:p>
     <w:p>
@@ -1260,24 +760,11 @@
         <w:t xml:space="preserve"> </w:t>
       </w:r>
       <w:r>
-        <w:t xml:space="preserve">Open winnpysoft.com, and ensure media files can be uploaded for </w:t>
-      </w:r>
-      <w:proofErr w:type="spellStart"/>
-      <w:r>
-        <w:t>iTrac</w:t>
-      </w:r>
-      <w:proofErr w:type="spellEnd"/>
-      <w:r>
-        <w:t xml:space="preserve"> </w:t>
-      </w:r>
-      <w:proofErr w:type="spellStart"/>
-      <w:r>
-        <w:t>app.</w:t>
+        <w:t>Open winnpysoft.com, and ensure media files can be uploaded for iTrac app.</w:t>
       </w:r>
       <w:r>
         <w:t>pos</w:t>
       </w:r>
-      <w:proofErr w:type="spellEnd"/>
     </w:p>
     <w:p/>
     <w:p>
@@ -1313,23 +800,7 @@
         <w:t xml:space="preserve"> in the </w:t>
       </w:r>
       <w:r>
-        <w:t>/</w:t>
-      </w:r>
-      <w:proofErr w:type="spellStart"/>
-      <w:r>
-        <w:t>etc</w:t>
-      </w:r>
-      <w:proofErr w:type="spellEnd"/>
-      <w:r>
-        <w:t xml:space="preserve">/apache2/apache2.conf (for </w:t>
-      </w:r>
-      <w:proofErr w:type="spellStart"/>
-      <w:r>
-        <w:t>mod_wsgi</w:t>
-      </w:r>
-      <w:proofErr w:type="spellEnd"/>
-      <w:r>
-        <w:t xml:space="preserve"> configure, installed from source)</w:t>
+        <w:t>/etc/apache2/apache2.conf (for mod_wsgi configure, installed from source)</w:t>
       </w:r>
     </w:p>
     <w:p>
@@ -1379,44 +850,8 @@
         <w:rPr>
           <w:highlight w:val="yellow"/>
         </w:rPr>
-        <w:t>Ensure in the /</w:t>
-      </w:r>
-      <w:proofErr w:type="spellStart"/>
-      <w:r>
-        <w:rPr>
-          <w:highlight w:val="yellow"/>
-        </w:rPr>
-        <w:t>etc</w:t>
-      </w:r>
-      <w:proofErr w:type="spellEnd"/>
-      <w:r>
-        <w:rPr>
-          <w:highlight w:val="yellow"/>
-        </w:rPr>
-        <w:t>/</w:t>
-      </w:r>
-      <w:proofErr w:type="spellStart"/>
-      <w:r>
-        <w:rPr>
-          <w:highlight w:val="yellow"/>
-        </w:rPr>
-        <w:t>postgresql</w:t>
-      </w:r>
-      <w:proofErr w:type="spellEnd"/>
-      <w:r>
-        <w:rPr>
-          <w:highlight w:val="yellow"/>
-        </w:rPr>
-        <w:t>/10/main/</w:t>
-      </w:r>
-      <w:proofErr w:type="spellStart"/>
-      <w:r>
-        <w:rPr>
-          <w:highlight w:val="yellow"/>
-        </w:rPr>
-        <w:t>pg_hba.conf</w:t>
-      </w:r>
-      <w:proofErr w:type="spellEnd"/>
+        <w:t>Ensure in the /etc/postgresql/10/main/pg_hba.conf</w:t>
+      </w:r>
     </w:p>
     <w:p>
       <w:r>
@@ -1462,24 +897,63 @@
     </w:p>
     <w:p>
       <w:r>
-        <w:t xml:space="preserve">Sudo </w:t>
-      </w:r>
-      <w:proofErr w:type="spellStart"/>
-      <w:r>
-        <w:t>systemctl</w:t>
-      </w:r>
-      <w:proofErr w:type="spellEnd"/>
-      <w:r>
-        <w:t xml:space="preserve"> restart </w:t>
-      </w:r>
-      <w:proofErr w:type="spellStart"/>
-      <w:r>
-        <w:t>postgresql</w:t>
-      </w:r>
-      <w:proofErr w:type="spellEnd"/>
+        <w:t>Sudo systemctl restart postgresql</w:t>
+      </w:r>
     </w:p>
     <w:p/>
-    <w:p/>
+    <w:p>
+      <w:r>
+        <w:t>Environment variables:</w:t>
+      </w:r>
+    </w:p>
+    <w:p>
+      <w:pPr>
+        <w:ind w:left="720"/>
+      </w:pPr>
+      <w:r>
+        <w:t xml:space="preserve">DB_NAME, </w:t>
+      </w:r>
+    </w:p>
+    <w:p>
+      <w:pPr>
+        <w:ind w:left="720"/>
+      </w:pPr>
+      <w:r>
+        <w:t>DB_USER,</w:t>
+      </w:r>
+    </w:p>
+    <w:p>
+      <w:pPr>
+        <w:ind w:left="720"/>
+      </w:pPr>
+      <w:r>
+        <w:t>DB_HOST etc are set in the two places:</w:t>
+      </w:r>
+    </w:p>
+    <w:p>
+      <w:pPr>
+        <w:ind w:left="720"/>
+      </w:pPr>
+      <w:r>
+        <w:t>(1) /etc/environment  - globally</w:t>
+      </w:r>
+    </w:p>
+    <w:p>
+      <w:pPr>
+        <w:ind w:left="720"/>
+      </w:pPr>
+      <w:r>
+        <w:t xml:space="preserve">(2) also at /etc/apache2/envvars   </w:t>
+      </w:r>
+    </w:p>
+    <w:p>
+      <w:pPr>
+        <w:ind w:left="720"/>
+      </w:pPr>
+      <w:r>
+        <w:t xml:space="preserve">    - the ones defined here will overwrite thosed defined in /etc/environment</w:t>
+      </w:r>
+    </w:p>
     <w:sectPr>
       <w:pgSz w:w="12240" w:h="15840"/>
       <w:pgMar w:top="1440" w:right="1440" w:bottom="1440" w:left="1440" w:header="708" w:footer="708" w:gutter="0"/>

</xml_diff>